<commit_message>
modified:   Assignments/Assignment 3/Assignment 3.docx 	new file:   Assignments/Assignment 4/Assignment 4.docx 	new file:   Assignments/Assignment 4/Assignment 4.pdf 	new file:   Assignments/Assignment 4/Domenic_Iorfida_Prob2_Assignment4.cpp 	new file:   Assignments/Assignment 4/Domenic_Iorfida_Prob2_Assignment4.exe 	new file:   Assignments/Assignment 4/Domenic_Iorfida_Prob3_Assignment4.cpp 	new file:   Assignments/Assignment 4/Domenic_Iorfida_Prob3_Assignment4.exe 	new file:   Assignments/Assignment 4/Domenic_Iorfida_Prob4_Assignment4.cpp 	new file:   Assignments/Assignment 4/Domenic_Iorfida_Prob4_Assignment4.exe 	new file:   Assignments/Assignment 4/Domenic_Iorfida_Prob5_Assignment4.cpp 	new file:   Assignments/Assignment 4/Domenic_Iorfida_Prob5_Assignment4.exe
</commit_message>
<xml_diff>
--- a/Assignments/Assignment 3/Assignment 3.docx
+++ b/Assignments/Assignment 3/Assignment 3.docx
@@ -171,7 +171,15 @@
         <w:t>The source code file is where these constructors and methods are implemented.</w:t>
       </w:r>
       <w:r>
-        <w:t xml:space="preserve"> All of the constructors and methods defined in the header file are to be implemented here. </w:t>
+        <w:t xml:space="preserve"> </w:t>
+      </w:r>
+      <w:proofErr w:type="gramStart"/>
+      <w:r>
+        <w:t>All of</w:t>
+      </w:r>
+      <w:proofErr w:type="gramEnd"/>
+      <w:r>
+        <w:t xml:space="preserve"> the constructors and methods defined in the header file are to be implemented here. </w:t>
       </w:r>
       <w:r>
         <w:t>If they aren’t implemented, a cannot find reference error will occur.</w:t>
@@ -248,7 +256,15 @@
         </w:numPr>
       </w:pPr>
       <w:r>
-        <w:t>The string pointer is not pointing to any specific memory point, so the value of the pointer cannot be printed. A string variable needs to be declared and its address pointed to in order for this code to work.</w:t>
+        <w:t xml:space="preserve">The string pointer is not pointing to any specific memory point, so the value of the pointer cannot be printed. A string variable needs to be declared and its address pointed to </w:t>
+      </w:r>
+      <w:proofErr w:type="gramStart"/>
+      <w:r>
+        <w:t>in order for</w:t>
+      </w:r>
+      <w:proofErr w:type="gramEnd"/>
+      <w:r>
+        <w:t xml:space="preserve"> this code to work.</w:t>
       </w:r>
     </w:p>
     <w:p>
@@ -260,7 +276,15 @@
         </w:numPr>
       </w:pPr>
       <w:r>
-        <w:t>These pointers are for different data types, so they cannot be reassigned to each other. if they were both for float or both for long data types, then this would be possible.</w:t>
+        <w:t xml:space="preserve">These pointers are for different data types, so they cannot be reassigned to each other. </w:t>
+      </w:r>
+      <w:proofErr w:type="gramStart"/>
+      <w:r>
+        <w:t>if</w:t>
+      </w:r>
+      <w:proofErr w:type="gramEnd"/>
+      <w:r>
+        <w:t xml:space="preserve"> they were both for float or both for long data types, then this would be possible.</w:t>
       </w:r>
     </w:p>
     <w:p>
@@ -297,6 +321,9 @@
     </w:p>
     <w:p>
       <w:r>
+        <w:rPr>
+          <w:noProof/>
+        </w:rPr>
         <w:drawing>
           <wp:inline distT="0" distB="0" distL="0" distR="0" wp14:anchorId="3165D05D" wp14:editId="29F73ECD">
             <wp:extent cx="525826" cy="293395"/>
@@ -345,6 +372,9 @@
     </w:p>
     <w:p>
       <w:r>
+        <w:rPr>
+          <w:noProof/>
+        </w:rPr>
         <w:drawing>
           <wp:inline distT="0" distB="0" distL="0" distR="0" wp14:anchorId="0DF85A8E" wp14:editId="0BB6C3EB">
             <wp:extent cx="2156647" cy="426757"/>
@@ -392,6 +422,9 @@
     </w:p>
     <w:p>
       <w:r>
+        <w:rPr>
+          <w:noProof/>
+        </w:rPr>
         <w:drawing>
           <wp:inline distT="0" distB="0" distL="0" distR="0" wp14:anchorId="6CD5A946" wp14:editId="5BCBD4B2">
             <wp:extent cx="2457663" cy="800169"/>

</xml_diff>